<commit_message>
meeting mins from today
</commit_message>
<xml_diff>
--- a/Documentation/6.0 Meetings/Group Meetings/Meeting 24.11.14.docx
+++ b/Documentation/6.0 Meetings/Group Meetings/Meeting 24.11.14.docx
@@ -36,7 +36,6 @@
                 <w:szCs w:val="36"/>
               </w:rPr>
             </w:pPr>
-            <w:proofErr w:type="spellStart"/>
             <w:r>
               <w:rPr>
                 <w:sz w:val="36"/>
@@ -44,7 +43,6 @@
               </w:rPr>
               <w:t>JustHealth</w:t>
             </w:r>
-            <w:proofErr w:type="spellEnd"/>
             <w:r>
               <w:rPr>
                 <w:sz w:val="40"/>
@@ -313,15 +311,7 @@
               <w:rPr>
                 <w:b w:val="0"/>
               </w:rPr>
-              <w:t>Debrief</w:t>
-            </w:r>
-            <w:bookmarkStart w:id="0" w:name="_GoBack"/>
-            <w:bookmarkEnd w:id="0"/>
-            <w:r>
-              <w:rPr>
-                <w:b w:val="0"/>
-              </w:rPr>
-              <w:t xml:space="preserve"> on iteration 4 </w:t>
+              <w:t xml:space="preserve">Debrief on iteration 4 </w:t>
             </w:r>
             <w:r>
               <w:rPr>
@@ -348,11 +338,201 @@
               <w:t>Discussion:</w:t>
             </w:r>
           </w:p>
-          <w:p/>
-          <w:p/>
-          <w:p/>
-          <w:p/>
-          <w:p/>
+          <w:p>
+            <w:pPr>
+              <w:pStyle w:val="ListParagraph"/>
+              <w:numPr>
+                <w:ilvl w:val="0"/>
+                <w:numId w:val="3"/>
+              </w:numPr>
+            </w:pPr>
+            <w:r>
+              <w:rPr>
+                <w:b w:val="0"/>
+              </w:rPr>
+              <w:t xml:space="preserve">Weekend work: Rich- display results web, de-activate account web, search in results, delete and cancel connection. Charlotte- header. </w:t>
+            </w:r>
+          </w:p>
+          <w:p>
+            <w:pPr>
+              <w:pStyle w:val="ListParagraph"/>
+              <w:numPr>
+                <w:ilvl w:val="0"/>
+                <w:numId w:val="3"/>
+              </w:numPr>
+            </w:pPr>
+            <w:r>
+              <w:rPr>
+                <w:b w:val="0"/>
+              </w:rPr>
+              <w:t xml:space="preserve">Limited other work done due to Ben unable to complete android without help, Stephen had work all weekend and unable to have time. </w:t>
+            </w:r>
+          </w:p>
+          <w:p>
+            <w:pPr>
+              <w:pStyle w:val="ListParagraph"/>
+              <w:numPr>
+                <w:ilvl w:val="0"/>
+                <w:numId w:val="3"/>
+              </w:numPr>
+            </w:pPr>
+            <w:r>
+              <w:rPr>
+                <w:b w:val="0"/>
+              </w:rPr>
+              <w:t>Closed the risk of secure way to connected carer and patient. However, this will always be a small issue as people could try to break this</w:t>
+            </w:r>
+          </w:p>
+          <w:p>
+            <w:pPr>
+              <w:pStyle w:val="ListParagraph"/>
+              <w:numPr>
+                <w:ilvl w:val="0"/>
+                <w:numId w:val="3"/>
+              </w:numPr>
+            </w:pPr>
+            <w:r>
+              <w:rPr>
+                <w:b w:val="0"/>
+              </w:rPr>
+              <w:t xml:space="preserve">Gantt chart update and created a plan for the week </w:t>
+            </w:r>
+          </w:p>
+          <w:p>
+            <w:pPr>
+              <w:pStyle w:val="ListParagraph"/>
+              <w:numPr>
+                <w:ilvl w:val="0"/>
+                <w:numId w:val="3"/>
+              </w:numPr>
+            </w:pPr>
+            <w:r>
+              <w:rPr>
+                <w:b w:val="0"/>
+              </w:rPr>
+              <w:t>One issue closed- database fields set to false</w:t>
+            </w:r>
+          </w:p>
+          <w:p>
+            <w:pPr>
+              <w:pStyle w:val="ListParagraph"/>
+              <w:numPr>
+                <w:ilvl w:val="0"/>
+                <w:numId w:val="3"/>
+              </w:numPr>
+            </w:pPr>
+            <w:r>
+              <w:rPr>
+                <w:b w:val="0"/>
+              </w:rPr>
+              <w:t xml:space="preserve">Discussion on iteration 5- talking through the design, are we going to interact with a database of drugs? </w:t>
+            </w:r>
+          </w:p>
+          <w:p>
+            <w:pPr>
+              <w:pStyle w:val="ListParagraph"/>
+              <w:numPr>
+                <w:ilvl w:val="0"/>
+                <w:numId w:val="3"/>
+              </w:numPr>
+            </w:pPr>
+            <w:r>
+              <w:rPr>
+                <w:b w:val="0"/>
+              </w:rPr>
+              <w:t xml:space="preserve">We need a database plan change as medication does not need as many fields, this need to be in prescription. </w:t>
+            </w:r>
+          </w:p>
+          <w:p>
+            <w:pPr>
+              <w:pStyle w:val="ListParagraph"/>
+              <w:numPr>
+                <w:ilvl w:val="0"/>
+                <w:numId w:val="3"/>
+              </w:numPr>
+            </w:pPr>
+            <w:r>
+              <w:rPr>
+                <w:b w:val="0"/>
+              </w:rPr>
+              <w:t xml:space="preserve">Just carers will be able to enter in medication details, also have the ability to update and delete  </w:t>
+            </w:r>
+          </w:p>
+          <w:p>
+            <w:pPr>
+              <w:pStyle w:val="ListParagraph"/>
+              <w:numPr>
+                <w:ilvl w:val="0"/>
+                <w:numId w:val="3"/>
+              </w:numPr>
+            </w:pPr>
+            <w:r>
+              <w:rPr>
+                <w:b w:val="0"/>
+              </w:rPr>
+              <w:t xml:space="preserve">Both patient and carer can add appointments for a patient. Will also be able to edit and delete. </w:t>
+            </w:r>
+          </w:p>
+          <w:p>
+            <w:pPr>
+              <w:pStyle w:val="ListParagraph"/>
+              <w:numPr>
+                <w:ilvl w:val="0"/>
+                <w:numId w:val="3"/>
+              </w:numPr>
+            </w:pPr>
+            <w:r>
+              <w:rPr>
+                <w:b w:val="0"/>
+              </w:rPr>
+              <w:t xml:space="preserve">Testing APIs needs to be completed every iteration </w:t>
+            </w:r>
+          </w:p>
+          <w:p>
+            <w:pPr>
+              <w:pStyle w:val="ListParagraph"/>
+              <w:numPr>
+                <w:ilvl w:val="0"/>
+                <w:numId w:val="3"/>
+              </w:numPr>
+            </w:pPr>
+            <w:r>
+              <w:rPr>
+                <w:b w:val="0"/>
+              </w:rPr>
+              <w:t>How will we manage notifications? Research this..</w:t>
+            </w:r>
+          </w:p>
+          <w:p>
+            <w:pPr>
+              <w:pStyle w:val="ListParagraph"/>
+              <w:numPr>
+                <w:ilvl w:val="0"/>
+                <w:numId w:val="3"/>
+              </w:numPr>
+            </w:pPr>
+            <w:r>
+              <w:rPr>
+                <w:b w:val="0"/>
+              </w:rPr>
+              <w:t xml:space="preserve">Split again in twos and share out both android and web work this week to make it easier as android is going to be much harder then web. </w:t>
+            </w:r>
+          </w:p>
+          <w:p>
+            <w:pPr>
+              <w:pStyle w:val="ListParagraph"/>
+              <w:numPr>
+                <w:ilvl w:val="0"/>
+                <w:numId w:val="3"/>
+              </w:numPr>
+            </w:pPr>
+            <w:r>
+              <w:rPr>
+                <w:b w:val="0"/>
+              </w:rPr>
+              <w:t xml:space="preserve">Ben to be assigned test cases so he can understand them and the structure of the code etc. </w:t>
+            </w:r>
+          </w:p>
           <w:p/>
           <w:p/>
         </w:tc>
@@ -380,16 +560,731 @@
           </w:p>
           <w:p>
             <w:pPr>
-              <w:tabs>
-                <w:tab w:val="center" w:pos="4150"/>
-              </w:tabs>
-            </w:pPr>
-          </w:p>
-          <w:p>
-            <w:pPr>
-              <w:tabs>
-                <w:tab w:val="center" w:pos="4150"/>
-              </w:tabs>
+              <w:rPr>
+                <w:rFonts w:ascii="Calibri" w:hAnsi="Calibri" w:cs="Times New Roman"/>
+                <w:b w:val="0"/>
+                <w:color w:val="000000"/>
+                <w:lang w:val="en-GB"/>
+              </w:rPr>
+            </w:pPr>
+            <w:r>
+              <w:rPr>
+                <w:rFonts w:ascii="Calibri" w:hAnsi="Calibri" w:cs="Times New Roman"/>
+                <w:b w:val="0"/>
+                <w:color w:val="000000"/>
+                <w:lang w:val="en-GB"/>
+              </w:rPr>
+              <w:t>Stephen:</w:t>
+            </w:r>
+          </w:p>
+          <w:p>
+            <w:pPr>
+              <w:numPr>
+                <w:ilvl w:val="0"/>
+                <w:numId w:val="4"/>
+              </w:numPr>
+              <w:spacing w:before="100" w:beforeAutospacing="1" w:after="100" w:afterAutospacing="1"/>
+              <w:rPr>
+                <w:rFonts w:ascii="Calibri" w:eastAsia="Times New Roman" w:hAnsi="Calibri" w:cs="Times New Roman"/>
+                <w:b w:val="0"/>
+                <w:color w:val="000000"/>
+                <w:lang w:val="en-GB"/>
+              </w:rPr>
+            </w:pPr>
+            <w:r>
+              <w:rPr>
+                <w:rFonts w:ascii="Calibri" w:eastAsia="Times New Roman" w:hAnsi="Calibri" w:cs="Times New Roman"/>
+                <w:b w:val="0"/>
+                <w:color w:val="000000"/>
+                <w:lang w:val="en-GB"/>
+              </w:rPr>
+              <w:t>database update </w:t>
+            </w:r>
+            <w:r>
+              <w:rPr>
+                <w:rFonts w:ascii="Calibri" w:eastAsia="Times New Roman" w:hAnsi="Calibri" w:cs="Times New Roman"/>
+                <w:b w:val="0"/>
+                <w:color w:val="000000"/>
+                <w:shd w:val="clear" w:color="auto" w:fill="FFFFFF"/>
+                <w:lang w:val="en-GB"/>
+              </w:rPr>
+              <w:t> iteration 5</w:t>
+            </w:r>
+          </w:p>
+          <w:p>
+            <w:pPr>
+              <w:numPr>
+                <w:ilvl w:val="0"/>
+                <w:numId w:val="4"/>
+              </w:numPr>
+              <w:spacing w:before="100" w:beforeAutospacing="1" w:after="100" w:afterAutospacing="1"/>
+              <w:rPr>
+                <w:rFonts w:ascii="Calibri" w:eastAsia="Times New Roman" w:hAnsi="Calibri" w:cs="Times New Roman"/>
+                <w:b w:val="0"/>
+                <w:color w:val="000000"/>
+                <w:lang w:val="en-GB"/>
+              </w:rPr>
+            </w:pPr>
+            <w:r>
+              <w:rPr>
+                <w:rFonts w:ascii="Calibri" w:eastAsia="Times New Roman" w:hAnsi="Calibri" w:cs="Times New Roman"/>
+                <w:b w:val="0"/>
+                <w:color w:val="000000"/>
+                <w:lang w:val="en-GB"/>
+              </w:rPr>
+              <w:t>Network diagram</w:t>
+            </w:r>
+            <w:r>
+              <w:rPr>
+                <w:rFonts w:ascii="Calibri" w:eastAsia="Times New Roman" w:hAnsi="Calibri" w:cs="Times New Roman"/>
+                <w:b w:val="0"/>
+                <w:color w:val="000000"/>
+                <w:shd w:val="clear" w:color="auto" w:fill="FFFFFF"/>
+                <w:lang w:val="en-GB"/>
+              </w:rPr>
+              <w:t> iteration 5</w:t>
+            </w:r>
+          </w:p>
+          <w:p>
+            <w:pPr>
+              <w:numPr>
+                <w:ilvl w:val="0"/>
+                <w:numId w:val="4"/>
+              </w:numPr>
+              <w:spacing w:before="100" w:beforeAutospacing="1" w:after="100" w:afterAutospacing="1"/>
+              <w:rPr>
+                <w:rFonts w:ascii="Calibri" w:eastAsia="Times New Roman" w:hAnsi="Calibri" w:cs="Times New Roman"/>
+                <w:b w:val="0"/>
+                <w:color w:val="000000"/>
+                <w:lang w:val="en-GB"/>
+              </w:rPr>
+            </w:pPr>
+            <w:r>
+              <w:rPr>
+                <w:rFonts w:ascii="Calibri" w:eastAsia="Times New Roman" w:hAnsi="Calibri" w:cs="Times New Roman"/>
+                <w:b w:val="0"/>
+                <w:color w:val="000000"/>
+                <w:lang w:val="en-GB"/>
+              </w:rPr>
+              <w:t>Add appointments functionality </w:t>
+            </w:r>
+            <w:r>
+              <w:rPr>
+                <w:rFonts w:ascii="Calibri" w:eastAsia="Times New Roman" w:hAnsi="Calibri" w:cs="Times New Roman"/>
+                <w:b w:val="0"/>
+                <w:color w:val="000000"/>
+                <w:shd w:val="clear" w:color="auto" w:fill="FFFFFF"/>
+                <w:lang w:val="en-GB"/>
+              </w:rPr>
+              <w:t> iteration 5</w:t>
+            </w:r>
+          </w:p>
+          <w:p>
+            <w:pPr>
+              <w:spacing w:before="100" w:beforeAutospacing="1" w:after="100" w:afterAutospacing="1"/>
+              <w:ind w:left="720"/>
+              <w:rPr>
+                <w:rFonts w:ascii="Calibri" w:eastAsia="Times New Roman" w:hAnsi="Calibri" w:cs="Times New Roman"/>
+                <w:b w:val="0"/>
+                <w:color w:val="000000"/>
+                <w:lang w:val="en-GB"/>
+              </w:rPr>
+            </w:pPr>
+          </w:p>
+          <w:p>
+            <w:pPr>
+              <w:rPr>
+                <w:rFonts w:ascii="Calibri" w:eastAsia="Times New Roman" w:hAnsi="Calibri" w:cs="Times New Roman"/>
+                <w:b w:val="0"/>
+                <w:color w:val="000000"/>
+                <w:lang w:val="en-GB"/>
+              </w:rPr>
+            </w:pPr>
+            <w:r>
+              <w:rPr>
+                <w:rFonts w:ascii="Calibri" w:eastAsia="Times New Roman" w:hAnsi="Calibri" w:cs="Times New Roman"/>
+                <w:b w:val="0"/>
+                <w:color w:val="000000"/>
+                <w:lang w:val="en-GB"/>
+              </w:rPr>
+              <w:t>Ben:</w:t>
+            </w:r>
+          </w:p>
+          <w:p>
+            <w:pPr>
+              <w:numPr>
+                <w:ilvl w:val="0"/>
+                <w:numId w:val="5"/>
+              </w:numPr>
+              <w:spacing w:before="100" w:beforeAutospacing="1" w:after="100" w:afterAutospacing="1"/>
+              <w:rPr>
+                <w:rFonts w:ascii="Calibri" w:eastAsia="Times New Roman" w:hAnsi="Calibri" w:cs="Times New Roman"/>
+                <w:b w:val="0"/>
+                <w:color w:val="000000"/>
+                <w:lang w:val="en-GB"/>
+              </w:rPr>
+            </w:pPr>
+            <w:r>
+              <w:rPr>
+                <w:rFonts w:ascii="Calibri" w:eastAsia="Times New Roman" w:hAnsi="Calibri" w:cs="Times New Roman"/>
+                <w:b w:val="0"/>
+                <w:color w:val="000000"/>
+                <w:lang w:val="en-GB"/>
+              </w:rPr>
+              <w:t>​Profile </w:t>
+            </w:r>
+            <w:r>
+              <w:rPr>
+                <w:rFonts w:ascii="Calibri" w:eastAsia="Times New Roman" w:hAnsi="Calibri" w:cs="Times New Roman"/>
+                <w:b w:val="0"/>
+                <w:color w:val="000000"/>
+                <w:shd w:val="clear" w:color="auto" w:fill="FFFFFF"/>
+                <w:lang w:val="en-GB"/>
+              </w:rPr>
+              <w:t>iteration 4</w:t>
+            </w:r>
+          </w:p>
+          <w:p>
+            <w:pPr>
+              <w:numPr>
+                <w:ilvl w:val="0"/>
+                <w:numId w:val="5"/>
+              </w:numPr>
+              <w:spacing w:before="100" w:beforeAutospacing="1" w:after="100" w:afterAutospacing="1"/>
+              <w:rPr>
+                <w:rFonts w:ascii="Calibri" w:eastAsia="Times New Roman" w:hAnsi="Calibri" w:cs="Times New Roman"/>
+                <w:b w:val="0"/>
+                <w:color w:val="000000"/>
+                <w:lang w:val="en-GB"/>
+              </w:rPr>
+            </w:pPr>
+            <w:r>
+              <w:rPr>
+                <w:rFonts w:ascii="Calibri" w:eastAsia="Times New Roman" w:hAnsi="Calibri" w:cs="Times New Roman"/>
+                <w:b w:val="0"/>
+                <w:color w:val="000000"/>
+                <w:lang w:val="en-GB"/>
+              </w:rPr>
+              <w:t>Header </w:t>
+            </w:r>
+            <w:r>
+              <w:rPr>
+                <w:rFonts w:ascii="Calibri" w:eastAsia="Times New Roman" w:hAnsi="Calibri" w:cs="Times New Roman"/>
+                <w:b w:val="0"/>
+                <w:color w:val="000000"/>
+                <w:shd w:val="clear" w:color="auto" w:fill="FFFFFF"/>
+                <w:lang w:val="en-GB"/>
+              </w:rPr>
+              <w:t>iteration 4</w:t>
+            </w:r>
+          </w:p>
+          <w:p>
+            <w:pPr>
+              <w:numPr>
+                <w:ilvl w:val="0"/>
+                <w:numId w:val="5"/>
+              </w:numPr>
+              <w:spacing w:before="100" w:beforeAutospacing="1" w:after="100" w:afterAutospacing="1"/>
+              <w:rPr>
+                <w:rFonts w:ascii="Calibri" w:eastAsia="Times New Roman" w:hAnsi="Calibri" w:cs="Times New Roman"/>
+                <w:b w:val="0"/>
+                <w:color w:val="000000"/>
+                <w:lang w:val="en-GB"/>
+              </w:rPr>
+            </w:pPr>
+            <w:r>
+              <w:rPr>
+                <w:rFonts w:ascii="Calibri" w:eastAsia="Times New Roman" w:hAnsi="Calibri" w:cs="Times New Roman"/>
+                <w:b w:val="0"/>
+                <w:color w:val="000000"/>
+                <w:lang w:val="en-GB"/>
+              </w:rPr>
+              <w:t>Comment API </w:t>
+            </w:r>
+            <w:r>
+              <w:rPr>
+                <w:rFonts w:ascii="Calibri" w:eastAsia="Times New Roman" w:hAnsi="Calibri" w:cs="Times New Roman"/>
+                <w:b w:val="0"/>
+                <w:color w:val="000000"/>
+                <w:shd w:val="clear" w:color="auto" w:fill="FFFFFF"/>
+                <w:lang w:val="en-GB"/>
+              </w:rPr>
+              <w:t>iteration 4</w:t>
+            </w:r>
+          </w:p>
+          <w:p>
+            <w:pPr>
+              <w:numPr>
+                <w:ilvl w:val="0"/>
+                <w:numId w:val="5"/>
+              </w:numPr>
+              <w:spacing w:before="100" w:beforeAutospacing="1" w:after="100" w:afterAutospacing="1"/>
+              <w:rPr>
+                <w:rFonts w:ascii="Calibri" w:eastAsia="Times New Roman" w:hAnsi="Calibri" w:cs="Times New Roman"/>
+                <w:b w:val="0"/>
+                <w:color w:val="000000"/>
+                <w:lang w:val="en-GB"/>
+              </w:rPr>
+            </w:pPr>
+            <w:r>
+              <w:rPr>
+                <w:rFonts w:ascii="Calibri" w:eastAsia="Times New Roman" w:hAnsi="Calibri" w:cs="Times New Roman"/>
+                <w:b w:val="0"/>
+                <w:color w:val="000000"/>
+                <w:lang w:val="en-GB"/>
+              </w:rPr>
+              <w:t>Test cases iteration 5</w:t>
+            </w:r>
+          </w:p>
+          <w:p>
+            <w:pPr>
+              <w:numPr>
+                <w:ilvl w:val="1"/>
+                <w:numId w:val="5"/>
+              </w:numPr>
+              <w:spacing w:before="100" w:beforeAutospacing="1" w:after="100" w:afterAutospacing="1"/>
+              <w:rPr>
+                <w:rFonts w:ascii="Calibri" w:eastAsia="Times New Roman" w:hAnsi="Calibri" w:cs="Times New Roman"/>
+                <w:b w:val="0"/>
+                <w:color w:val="000000"/>
+                <w:lang w:val="en-GB"/>
+              </w:rPr>
+            </w:pPr>
+            <w:r>
+              <w:rPr>
+                <w:rFonts w:ascii="Calibri" w:eastAsia="Times New Roman" w:hAnsi="Calibri" w:cs="Times New Roman"/>
+                <w:b w:val="0"/>
+                <w:color w:val="000000"/>
+                <w:lang w:val="en-GB"/>
+              </w:rPr>
+              <w:t>​SQL tests for prescription table and medication table </w:t>
+            </w:r>
+          </w:p>
+          <w:p>
+            <w:pPr>
+              <w:numPr>
+                <w:ilvl w:val="1"/>
+                <w:numId w:val="5"/>
+              </w:numPr>
+              <w:spacing w:before="100" w:beforeAutospacing="1" w:after="100" w:afterAutospacing="1"/>
+              <w:rPr>
+                <w:rFonts w:ascii="Calibri" w:eastAsia="Times New Roman" w:hAnsi="Calibri" w:cs="Times New Roman"/>
+                <w:b w:val="0"/>
+                <w:color w:val="000000"/>
+                <w:lang w:val="en-GB"/>
+              </w:rPr>
+            </w:pPr>
+            <w:r>
+              <w:rPr>
+                <w:rFonts w:ascii="Calibri" w:eastAsia="Times New Roman" w:hAnsi="Calibri" w:cs="Times New Roman"/>
+                <w:b w:val="0"/>
+                <w:color w:val="000000"/>
+                <w:lang w:val="en-GB"/>
+              </w:rPr>
+              <w:t>ORM tests</w:t>
+            </w:r>
+          </w:p>
+          <w:p>
+            <w:pPr>
+              <w:numPr>
+                <w:ilvl w:val="1"/>
+                <w:numId w:val="5"/>
+              </w:numPr>
+              <w:spacing w:before="100" w:beforeAutospacing="1" w:after="100" w:afterAutospacing="1"/>
+              <w:rPr>
+                <w:rFonts w:ascii="Calibri" w:eastAsia="Times New Roman" w:hAnsi="Calibri" w:cs="Times New Roman"/>
+                <w:b w:val="0"/>
+                <w:color w:val="000000"/>
+                <w:lang w:val="en-GB"/>
+              </w:rPr>
+            </w:pPr>
+            <w:r>
+              <w:rPr>
+                <w:rFonts w:ascii="Calibri" w:eastAsia="Times New Roman" w:hAnsi="Calibri" w:cs="Times New Roman"/>
+                <w:b w:val="0"/>
+                <w:color w:val="000000"/>
+                <w:lang w:val="en-GB"/>
+              </w:rPr>
+              <w:t>API tests</w:t>
+            </w:r>
+          </w:p>
+          <w:p>
+            <w:pPr>
+              <w:numPr>
+                <w:ilvl w:val="1"/>
+                <w:numId w:val="5"/>
+              </w:numPr>
+              <w:spacing w:before="100" w:beforeAutospacing="1" w:after="100" w:afterAutospacing="1"/>
+              <w:rPr>
+                <w:rFonts w:ascii="Calibri" w:eastAsia="Times New Roman" w:hAnsi="Calibri" w:cs="Times New Roman"/>
+                <w:b w:val="0"/>
+                <w:color w:val="000000"/>
+                <w:lang w:val="en-GB"/>
+              </w:rPr>
+            </w:pPr>
+            <w:r>
+              <w:rPr>
+                <w:rFonts w:ascii="Calibri" w:eastAsia="Times New Roman" w:hAnsi="Calibri" w:cs="Times New Roman"/>
+                <w:b w:val="0"/>
+                <w:color w:val="000000"/>
+                <w:lang w:val="en-GB"/>
+              </w:rPr>
+              <w:t>Web tests</w:t>
+            </w:r>
+          </w:p>
+          <w:p>
+            <w:pPr>
+              <w:numPr>
+                <w:ilvl w:val="1"/>
+                <w:numId w:val="5"/>
+              </w:numPr>
+              <w:spacing w:before="100" w:beforeAutospacing="1" w:after="100" w:afterAutospacing="1"/>
+              <w:rPr>
+                <w:rFonts w:ascii="Calibri" w:eastAsia="Times New Roman" w:hAnsi="Calibri" w:cs="Times New Roman"/>
+                <w:b w:val="0"/>
+                <w:color w:val="000000"/>
+                <w:lang w:val="en-GB"/>
+              </w:rPr>
+            </w:pPr>
+            <w:r>
+              <w:rPr>
+                <w:rFonts w:ascii="Calibri" w:eastAsia="Times New Roman" w:hAnsi="Calibri" w:cs="Times New Roman"/>
+                <w:b w:val="0"/>
+                <w:color w:val="000000"/>
+                <w:lang w:val="en-GB"/>
+              </w:rPr>
+              <w:t>Android tests</w:t>
+            </w:r>
+          </w:p>
+          <w:p>
+            <w:pPr>
+              <w:numPr>
+                <w:ilvl w:val="0"/>
+                <w:numId w:val="5"/>
+              </w:numPr>
+              <w:spacing w:before="100" w:beforeAutospacing="1" w:after="100" w:afterAutospacing="1"/>
+              <w:rPr>
+                <w:rFonts w:ascii="Calibri" w:eastAsia="Times New Roman" w:hAnsi="Calibri" w:cs="Times New Roman"/>
+                <w:b w:val="0"/>
+                <w:color w:val="000000"/>
+                <w:lang w:val="en-GB"/>
+              </w:rPr>
+            </w:pPr>
+            <w:r>
+              <w:rPr>
+                <w:rFonts w:ascii="Calibri" w:eastAsia="Times New Roman" w:hAnsi="Calibri" w:cs="Times New Roman"/>
+                <w:b w:val="0"/>
+                <w:color w:val="000000"/>
+                <w:lang w:val="en-GB"/>
+              </w:rPr>
+              <w:t>Design </w:t>
+            </w:r>
+            <w:r>
+              <w:rPr>
+                <w:rFonts w:ascii="Calibri" w:eastAsia="Times New Roman" w:hAnsi="Calibri" w:cs="Times New Roman"/>
+                <w:b w:val="0"/>
+                <w:color w:val="000000"/>
+                <w:shd w:val="clear" w:color="auto" w:fill="FFFFFF"/>
+                <w:lang w:val="en-GB"/>
+              </w:rPr>
+              <w:t> iteration 5</w:t>
+            </w:r>
+          </w:p>
+          <w:p>
+            <w:pPr>
+              <w:numPr>
+                <w:ilvl w:val="0"/>
+                <w:numId w:val="5"/>
+              </w:numPr>
+              <w:spacing w:before="100" w:beforeAutospacing="1" w:after="100" w:afterAutospacing="1"/>
+              <w:rPr>
+                <w:rFonts w:ascii="Calibri" w:eastAsia="Times New Roman" w:hAnsi="Calibri" w:cs="Times New Roman"/>
+                <w:b w:val="0"/>
+                <w:color w:val="000000"/>
+                <w:lang w:val="en-GB"/>
+              </w:rPr>
+            </w:pPr>
+            <w:r>
+              <w:rPr>
+                <w:rFonts w:ascii="Calibri" w:eastAsia="Times New Roman" w:hAnsi="Calibri" w:cs="Times New Roman"/>
+                <w:b w:val="0"/>
+                <w:color w:val="000000"/>
+                <w:lang w:val="en-GB"/>
+              </w:rPr>
+              <w:t>Add appointments functionality ​</w:t>
+            </w:r>
+            <w:r>
+              <w:rPr>
+                <w:rFonts w:ascii="Calibri" w:eastAsia="Times New Roman" w:hAnsi="Calibri" w:cs="Times New Roman"/>
+                <w:b w:val="0"/>
+                <w:color w:val="000000"/>
+                <w:shd w:val="clear" w:color="auto" w:fill="FFFFFF"/>
+                <w:lang w:val="en-GB"/>
+              </w:rPr>
+              <w:t> iteration 5</w:t>
+            </w:r>
+          </w:p>
+          <w:p>
+            <w:pPr>
+              <w:rPr>
+                <w:rFonts w:ascii="Calibri" w:eastAsia="Times New Roman" w:hAnsi="Calibri" w:cs="Times New Roman"/>
+                <w:b w:val="0"/>
+                <w:color w:val="000000"/>
+                <w:lang w:val="en-GB"/>
+              </w:rPr>
+            </w:pPr>
+            <w:r>
+              <w:rPr>
+                <w:rFonts w:ascii="Calibri" w:eastAsia="Times New Roman" w:hAnsi="Calibri" w:cs="Times New Roman"/>
+                <w:b w:val="0"/>
+                <w:color w:val="000000"/>
+                <w:lang w:val="en-GB"/>
+              </w:rPr>
+              <w:t>Rich:</w:t>
+            </w:r>
+          </w:p>
+          <w:p>
+            <w:pPr>
+              <w:numPr>
+                <w:ilvl w:val="0"/>
+                <w:numId w:val="6"/>
+              </w:numPr>
+              <w:spacing w:before="100" w:beforeAutospacing="1" w:after="100" w:afterAutospacing="1"/>
+              <w:rPr>
+                <w:rFonts w:ascii="Calibri" w:eastAsia="Times New Roman" w:hAnsi="Calibri" w:cs="Times New Roman"/>
+                <w:b w:val="0"/>
+                <w:color w:val="000000"/>
+                <w:lang w:val="en-GB"/>
+              </w:rPr>
+            </w:pPr>
+            <w:r>
+              <w:rPr>
+                <w:rFonts w:ascii="Calibri" w:eastAsia="Times New Roman" w:hAnsi="Calibri" w:cs="Times New Roman"/>
+                <w:b w:val="0"/>
+                <w:color w:val="000000"/>
+                <w:lang w:val="en-GB"/>
+              </w:rPr>
+              <w:t>​Test Cases iteration 4</w:t>
+            </w:r>
+          </w:p>
+          <w:p>
+            <w:pPr>
+              <w:numPr>
+                <w:ilvl w:val="0"/>
+                <w:numId w:val="6"/>
+              </w:numPr>
+              <w:spacing w:before="100" w:beforeAutospacing="1" w:after="100" w:afterAutospacing="1"/>
+              <w:rPr>
+                <w:rFonts w:ascii="Calibri" w:eastAsia="Times New Roman" w:hAnsi="Calibri" w:cs="Times New Roman"/>
+                <w:b w:val="0"/>
+                <w:color w:val="000000"/>
+                <w:lang w:val="en-GB"/>
+              </w:rPr>
+            </w:pPr>
+            <w:r>
+              <w:rPr>
+                <w:rFonts w:ascii="Calibri" w:eastAsia="Times New Roman" w:hAnsi="Calibri" w:cs="Times New Roman"/>
+                <w:b w:val="0"/>
+                <w:color w:val="000000"/>
+                <w:lang w:val="en-GB"/>
+              </w:rPr>
+              <w:t>Usecases iteration 5</w:t>
+            </w:r>
+          </w:p>
+          <w:p>
+            <w:pPr>
+              <w:numPr>
+                <w:ilvl w:val="0"/>
+                <w:numId w:val="6"/>
+              </w:numPr>
+              <w:spacing w:before="100" w:beforeAutospacing="1" w:after="100" w:afterAutospacing="1"/>
+              <w:rPr>
+                <w:rFonts w:ascii="Calibri" w:eastAsia="Times New Roman" w:hAnsi="Calibri" w:cs="Times New Roman"/>
+                <w:b w:val="0"/>
+                <w:color w:val="000000"/>
+                <w:lang w:val="en-GB"/>
+              </w:rPr>
+            </w:pPr>
+            <w:r>
+              <w:rPr>
+                <w:rFonts w:ascii="Calibri" w:eastAsia="Times New Roman" w:hAnsi="Calibri" w:cs="Times New Roman"/>
+                <w:b w:val="0"/>
+                <w:color w:val="000000"/>
+                <w:lang w:val="en-GB"/>
+              </w:rPr>
+              <w:t>Add medication details functionality </w:t>
+            </w:r>
+            <w:r>
+              <w:rPr>
+                <w:rFonts w:ascii="Calibri" w:eastAsia="Times New Roman" w:hAnsi="Calibri" w:cs="Times New Roman"/>
+                <w:b w:val="0"/>
+                <w:color w:val="000000"/>
+                <w:shd w:val="clear" w:color="auto" w:fill="FFFFFF"/>
+                <w:lang w:val="en-GB"/>
+              </w:rPr>
+              <w:t> iteration 5</w:t>
+            </w:r>
+          </w:p>
+          <w:p>
+            <w:pPr>
+              <w:rPr>
+                <w:rFonts w:ascii="Calibri" w:eastAsia="Times New Roman" w:hAnsi="Calibri" w:cs="Times New Roman"/>
+                <w:b w:val="0"/>
+                <w:color w:val="000000"/>
+                <w:lang w:val="en-GB"/>
+              </w:rPr>
+            </w:pPr>
+          </w:p>
+          <w:p>
+            <w:pPr>
+              <w:rPr>
+                <w:rFonts w:ascii="Calibri" w:eastAsia="Times New Roman" w:hAnsi="Calibri" w:cs="Times New Roman"/>
+                <w:b w:val="0"/>
+                <w:color w:val="000000"/>
+                <w:lang w:val="en-GB"/>
+              </w:rPr>
+            </w:pPr>
+            <w:r>
+              <w:rPr>
+                <w:rFonts w:ascii="Calibri" w:eastAsia="Times New Roman" w:hAnsi="Calibri" w:cs="Times New Roman"/>
+                <w:b w:val="0"/>
+                <w:color w:val="000000"/>
+                <w:lang w:val="en-GB"/>
+              </w:rPr>
+              <w:t>Charlotte:</w:t>
+            </w:r>
+          </w:p>
+          <w:p>
+            <w:pPr>
+              <w:numPr>
+                <w:ilvl w:val="0"/>
+                <w:numId w:val="7"/>
+              </w:numPr>
+              <w:spacing w:before="100" w:beforeAutospacing="1" w:after="100" w:afterAutospacing="1"/>
+              <w:rPr>
+                <w:rFonts w:ascii="Calibri" w:eastAsia="Times New Roman" w:hAnsi="Calibri" w:cs="Times New Roman"/>
+                <w:b w:val="0"/>
+                <w:color w:val="000000"/>
+                <w:lang w:val="en-GB"/>
+              </w:rPr>
+            </w:pPr>
+            <w:r>
+              <w:rPr>
+                <w:rFonts w:ascii="Calibri" w:eastAsia="Times New Roman" w:hAnsi="Calibri" w:cs="Times New Roman"/>
+                <w:b w:val="0"/>
+                <w:color w:val="000000"/>
+                <w:lang w:val="en-GB"/>
+              </w:rPr>
+              <w:t>​Testing </w:t>
+            </w:r>
+            <w:r>
+              <w:rPr>
+                <w:rFonts w:ascii="Calibri" w:eastAsia="Times New Roman" w:hAnsi="Calibri" w:cs="Times New Roman"/>
+                <w:b w:val="0"/>
+                <w:color w:val="000000"/>
+                <w:shd w:val="clear" w:color="auto" w:fill="FFFFFF"/>
+                <w:lang w:val="en-GB"/>
+              </w:rPr>
+              <w:t>iteration 4</w:t>
+            </w:r>
+          </w:p>
+          <w:p>
+            <w:pPr>
+              <w:numPr>
+                <w:ilvl w:val="0"/>
+                <w:numId w:val="7"/>
+              </w:numPr>
+              <w:spacing w:before="100" w:beforeAutospacing="1" w:after="100" w:afterAutospacing="1"/>
+              <w:rPr>
+                <w:rFonts w:ascii="Calibri" w:eastAsia="Times New Roman" w:hAnsi="Calibri" w:cs="Times New Roman"/>
+                <w:b w:val="0"/>
+                <w:color w:val="000000"/>
+                <w:lang w:val="en-GB"/>
+              </w:rPr>
+            </w:pPr>
+            <w:r>
+              <w:rPr>
+                <w:rFonts w:ascii="Calibri" w:eastAsia="Times New Roman" w:hAnsi="Calibri" w:cs="Times New Roman"/>
+                <w:b w:val="0"/>
+                <w:color w:val="000000"/>
+                <w:lang w:val="en-GB"/>
+              </w:rPr>
+              <w:t>Aims &amp; cover sheet </w:t>
+            </w:r>
+            <w:r>
+              <w:rPr>
+                <w:rFonts w:ascii="Calibri" w:eastAsia="Times New Roman" w:hAnsi="Calibri" w:cs="Times New Roman"/>
+                <w:b w:val="0"/>
+                <w:color w:val="000000"/>
+                <w:shd w:val="clear" w:color="auto" w:fill="FFFFFF"/>
+                <w:lang w:val="en-GB"/>
+              </w:rPr>
+              <w:t> iteration 5</w:t>
+            </w:r>
+          </w:p>
+          <w:p>
+            <w:pPr>
+              <w:numPr>
+                <w:ilvl w:val="0"/>
+                <w:numId w:val="7"/>
+              </w:numPr>
+              <w:spacing w:before="100" w:beforeAutospacing="1" w:after="100" w:afterAutospacing="1"/>
+              <w:rPr>
+                <w:rFonts w:ascii="Calibri" w:eastAsia="Times New Roman" w:hAnsi="Calibri" w:cs="Times New Roman"/>
+                <w:b w:val="0"/>
+                <w:color w:val="000000"/>
+                <w:lang w:val="en-GB"/>
+              </w:rPr>
+            </w:pPr>
+            <w:r>
+              <w:rPr>
+                <w:rFonts w:ascii="Calibri" w:eastAsia="Times New Roman" w:hAnsi="Calibri" w:cs="Times New Roman"/>
+                <w:b w:val="0"/>
+                <w:color w:val="000000"/>
+                <w:shd w:val="clear" w:color="auto" w:fill="FFFFFF"/>
+                <w:lang w:val="en-GB"/>
+              </w:rPr>
+              <w:t>Plan iteration 5 </w:t>
+            </w:r>
+          </w:p>
+          <w:p>
+            <w:pPr>
+              <w:numPr>
+                <w:ilvl w:val="0"/>
+                <w:numId w:val="7"/>
+              </w:numPr>
+              <w:spacing w:before="100" w:beforeAutospacing="1" w:after="100" w:afterAutospacing="1"/>
+              <w:rPr>
+                <w:rFonts w:ascii="Calibri" w:eastAsia="Times New Roman" w:hAnsi="Calibri" w:cs="Times New Roman"/>
+                <w:b w:val="0"/>
+                <w:color w:val="000000"/>
+                <w:lang w:val="en-GB"/>
+              </w:rPr>
+            </w:pPr>
+            <w:r>
+              <w:rPr>
+                <w:rFonts w:ascii="Calibri" w:eastAsia="Times New Roman" w:hAnsi="Calibri" w:cs="Times New Roman"/>
+                <w:b w:val="0"/>
+                <w:color w:val="000000"/>
+                <w:lang w:val="en-GB"/>
+              </w:rPr>
+              <w:t>Add medication details functionality</w:t>
+            </w:r>
+            <w:r>
+              <w:rPr>
+                <w:rFonts w:ascii="Calibri" w:eastAsia="Times New Roman" w:hAnsi="Calibri" w:cs="Times New Roman"/>
+                <w:b w:val="0"/>
+                <w:color w:val="000000"/>
+                <w:shd w:val="clear" w:color="auto" w:fill="FFFFFF"/>
+                <w:lang w:val="en-GB"/>
+              </w:rPr>
+              <w:t> iteration 5</w:t>
+            </w:r>
+          </w:p>
+          <w:p>
+            <w:pPr>
+              <w:spacing w:before="100" w:beforeAutospacing="1" w:after="100" w:afterAutospacing="1"/>
+              <w:ind w:left="720"/>
             </w:pPr>
           </w:p>
           <w:p>
@@ -419,6 +1314,7 @@
               </w:tabs>
             </w:pPr>
             <w:r>
+              <w:lastRenderedPageBreak/>
               <w:t>End Time:</w:t>
             </w:r>
           </w:p>
@@ -434,6 +1330,9 @@
               </w:tabs>
               <w:cnfStyle w:val="000000010000" w:firstRow="0" w:lastRow="0" w:firstColumn="0" w:lastColumn="0" w:oddVBand="0" w:evenVBand="0" w:oddHBand="0" w:evenHBand="1" w:firstRowFirstColumn="0" w:firstRowLastColumn="0" w:lastRowFirstColumn="0" w:lastRowLastColumn="0"/>
             </w:pPr>
+            <w:r>
+              <w:t>11.30</w:t>
+            </w:r>
           </w:p>
         </w:tc>
       </w:tr>
@@ -473,6 +1372,9 @@
               </w:tabs>
               <w:cnfStyle w:val="000000100000" w:firstRow="0" w:lastRow="0" w:firstColumn="0" w:lastColumn="0" w:oddVBand="0" w:evenVBand="0" w:oddHBand="1" w:evenHBand="0" w:firstRowFirstColumn="0" w:firstRowLastColumn="0" w:lastRowFirstColumn="0" w:lastRowLastColumn="0"/>
             </w:pPr>
+            <w:r>
+              <w:t>26.11.14</w:t>
+            </w:r>
           </w:p>
         </w:tc>
       </w:tr>
@@ -512,6 +1414,9 @@
               </w:tabs>
               <w:cnfStyle w:val="000000010000" w:firstRow="0" w:lastRow="0" w:firstColumn="0" w:lastColumn="0" w:oddVBand="0" w:evenVBand="0" w:oddHBand="0" w:evenHBand="1" w:firstRowFirstColumn="0" w:firstRowLastColumn="0" w:lastRowFirstColumn="0" w:lastRowLastColumn="0"/>
             </w:pPr>
+            <w:r>
+              <w:t xml:space="preserve">Library </w:t>
+            </w:r>
           </w:p>
         </w:tc>
       </w:tr>
@@ -551,6 +1456,11 @@
               </w:tabs>
               <w:cnfStyle w:val="000000100000" w:firstRow="0" w:lastRow="0" w:firstColumn="0" w:lastColumn="0" w:oddVBand="0" w:evenVBand="0" w:oddHBand="1" w:evenHBand="0" w:firstRowFirstColumn="0" w:firstRowLastColumn="0" w:lastRowFirstColumn="0" w:lastRowLastColumn="0"/>
             </w:pPr>
+            <w:r>
+              <w:t>12.00</w:t>
+            </w:r>
+            <w:bookmarkStart w:id="0" w:name="_GoBack"/>
+            <w:bookmarkEnd w:id="0"/>
           </w:p>
         </w:tc>
       </w:tr>
@@ -569,6 +1479,155 @@
 <file path=word/numbering.xml><?xml version="1.0" encoding="utf-8"?>
 <w:numbering xmlns:wpc="http://schemas.microsoft.com/office/word/2010/wordprocessingCanvas" xmlns:mo="http://schemas.microsoft.com/office/mac/office/2008/main" xmlns:mc="http://schemas.openxmlformats.org/markup-compatibility/2006" xmlns:mv="urn:schemas-microsoft-com:mac:vml" xmlns:o="urn:schemas-microsoft-com:office:office" xmlns:r="http://schemas.openxmlformats.org/officeDocument/2006/relationships" xmlns:m="http://schemas.openxmlformats.org/officeDocument/2006/math" xmlns:v="urn:schemas-microsoft-com:vml" xmlns:wp14="http://schemas.microsoft.com/office/word/2010/wordprocessingDrawing" xmlns:wp="http://schemas.openxmlformats.org/drawingml/2006/wordprocessingDrawing" xmlns:w10="urn:schemas-microsoft-com:office:word" xmlns:w="http://schemas.openxmlformats.org/wordprocessingml/2006/main" xmlns:w14="http://schemas.microsoft.com/office/word/2010/wordml" xmlns:wpg="http://schemas.microsoft.com/office/word/2010/wordprocessingGroup" xmlns:wpi="http://schemas.microsoft.com/office/word/2010/wordprocessingInk" xmlns:wne="http://schemas.microsoft.com/office/word/2006/wordml" xmlns:wps="http://schemas.microsoft.com/office/word/2010/wordprocessingShape" mc:Ignorable="w14 wp14">
   <w:abstractNum w:abstractNumId="0">
+    <w:nsid w:val="007D6971"/>
+    <w:multiLevelType w:val="multilevel"/>
+    <w:tmpl w:val="DF5666E2"/>
+    <w:lvl w:ilvl="0">
+      <w:start w:val="1"/>
+      <w:numFmt w:val="bullet"/>
+      <w:lvlText w:val=""/>
+      <w:lvlJc w:val="left"/>
+      <w:pPr>
+        <w:tabs>
+          <w:tab w:val="num" w:pos="720"/>
+        </w:tabs>
+        <w:ind w:left="720" w:hanging="360"/>
+      </w:pPr>
+      <w:rPr>
+        <w:rFonts w:ascii="Symbol" w:hAnsi="Symbol" w:hint="default"/>
+        <w:sz w:val="20"/>
+      </w:rPr>
+    </w:lvl>
+    <w:lvl w:ilvl="1" w:tentative="1">
+      <w:start w:val="1"/>
+      <w:numFmt w:val="bullet"/>
+      <w:lvlText w:val="o"/>
+      <w:lvlJc w:val="left"/>
+      <w:pPr>
+        <w:tabs>
+          <w:tab w:val="num" w:pos="1440"/>
+        </w:tabs>
+        <w:ind w:left="1440" w:hanging="360"/>
+      </w:pPr>
+      <w:rPr>
+        <w:rFonts w:ascii="Courier New" w:hAnsi="Courier New" w:hint="default"/>
+        <w:sz w:val="20"/>
+      </w:rPr>
+    </w:lvl>
+    <w:lvl w:ilvl="2" w:tentative="1">
+      <w:start w:val="1"/>
+      <w:numFmt w:val="bullet"/>
+      <w:lvlText w:val=""/>
+      <w:lvlJc w:val="left"/>
+      <w:pPr>
+        <w:tabs>
+          <w:tab w:val="num" w:pos="2160"/>
+        </w:tabs>
+        <w:ind w:left="2160" w:hanging="360"/>
+      </w:pPr>
+      <w:rPr>
+        <w:rFonts w:ascii="Wingdings" w:hAnsi="Wingdings" w:hint="default"/>
+        <w:sz w:val="20"/>
+      </w:rPr>
+    </w:lvl>
+    <w:lvl w:ilvl="3" w:tentative="1">
+      <w:start w:val="1"/>
+      <w:numFmt w:val="bullet"/>
+      <w:lvlText w:val=""/>
+      <w:lvlJc w:val="left"/>
+      <w:pPr>
+        <w:tabs>
+          <w:tab w:val="num" w:pos="2880"/>
+        </w:tabs>
+        <w:ind w:left="2880" w:hanging="360"/>
+      </w:pPr>
+      <w:rPr>
+        <w:rFonts w:ascii="Wingdings" w:hAnsi="Wingdings" w:hint="default"/>
+        <w:sz w:val="20"/>
+      </w:rPr>
+    </w:lvl>
+    <w:lvl w:ilvl="4" w:tentative="1">
+      <w:start w:val="1"/>
+      <w:numFmt w:val="bullet"/>
+      <w:lvlText w:val=""/>
+      <w:lvlJc w:val="left"/>
+      <w:pPr>
+        <w:tabs>
+          <w:tab w:val="num" w:pos="3600"/>
+        </w:tabs>
+        <w:ind w:left="3600" w:hanging="360"/>
+      </w:pPr>
+      <w:rPr>
+        <w:rFonts w:ascii="Wingdings" w:hAnsi="Wingdings" w:hint="default"/>
+        <w:sz w:val="20"/>
+      </w:rPr>
+    </w:lvl>
+    <w:lvl w:ilvl="5" w:tentative="1">
+      <w:start w:val="1"/>
+      <w:numFmt w:val="bullet"/>
+      <w:lvlText w:val=""/>
+      <w:lvlJc w:val="left"/>
+      <w:pPr>
+        <w:tabs>
+          <w:tab w:val="num" w:pos="4320"/>
+        </w:tabs>
+        <w:ind w:left="4320" w:hanging="360"/>
+      </w:pPr>
+      <w:rPr>
+        <w:rFonts w:ascii="Wingdings" w:hAnsi="Wingdings" w:hint="default"/>
+        <w:sz w:val="20"/>
+      </w:rPr>
+    </w:lvl>
+    <w:lvl w:ilvl="6" w:tentative="1">
+      <w:start w:val="1"/>
+      <w:numFmt w:val="bullet"/>
+      <w:lvlText w:val=""/>
+      <w:lvlJc w:val="left"/>
+      <w:pPr>
+        <w:tabs>
+          <w:tab w:val="num" w:pos="5040"/>
+        </w:tabs>
+        <w:ind w:left="5040" w:hanging="360"/>
+      </w:pPr>
+      <w:rPr>
+        <w:rFonts w:ascii="Wingdings" w:hAnsi="Wingdings" w:hint="default"/>
+        <w:sz w:val="20"/>
+      </w:rPr>
+    </w:lvl>
+    <w:lvl w:ilvl="7" w:tentative="1">
+      <w:start w:val="1"/>
+      <w:numFmt w:val="bullet"/>
+      <w:lvlText w:val=""/>
+      <w:lvlJc w:val="left"/>
+      <w:pPr>
+        <w:tabs>
+          <w:tab w:val="num" w:pos="5760"/>
+        </w:tabs>
+        <w:ind w:left="5760" w:hanging="360"/>
+      </w:pPr>
+      <w:rPr>
+        <w:rFonts w:ascii="Wingdings" w:hAnsi="Wingdings" w:hint="default"/>
+        <w:sz w:val="20"/>
+      </w:rPr>
+    </w:lvl>
+    <w:lvl w:ilvl="8" w:tentative="1">
+      <w:start w:val="1"/>
+      <w:numFmt w:val="bullet"/>
+      <w:lvlText w:val=""/>
+      <w:lvlJc w:val="left"/>
+      <w:pPr>
+        <w:tabs>
+          <w:tab w:val="num" w:pos="6480"/>
+        </w:tabs>
+        <w:ind w:left="6480" w:hanging="360"/>
+      </w:pPr>
+      <w:rPr>
+        <w:rFonts w:ascii="Wingdings" w:hAnsi="Wingdings" w:hint="default"/>
+        <w:sz w:val="20"/>
+      </w:rPr>
+    </w:lvl>
+  </w:abstractNum>
+  <w:abstractNum w:abstractNumId="1">
     <w:nsid w:val="0217484A"/>
     <w:multiLevelType w:val="hybridMultilevel"/>
     <w:tmpl w:val="9E20A7F6"/>
@@ -681,7 +1740,7 @@
       </w:rPr>
     </w:lvl>
   </w:abstractNum>
-  <w:abstractNum w:abstractNumId="1">
+  <w:abstractNum w:abstractNumId="2">
     <w:nsid w:val="10EA159D"/>
     <w:multiLevelType w:val="hybridMultilevel"/>
     <w:tmpl w:val="C5AC082C"/>
@@ -794,11 +1853,586 @@
       </w:rPr>
     </w:lvl>
   </w:abstractNum>
+  <w:abstractNum w:abstractNumId="3">
+    <w:nsid w:val="38AE1F6F"/>
+    <w:multiLevelType w:val="multilevel"/>
+    <w:tmpl w:val="40463FDC"/>
+    <w:lvl w:ilvl="0">
+      <w:start w:val="1"/>
+      <w:numFmt w:val="bullet"/>
+      <w:lvlText w:val=""/>
+      <w:lvlJc w:val="left"/>
+      <w:pPr>
+        <w:tabs>
+          <w:tab w:val="num" w:pos="720"/>
+        </w:tabs>
+        <w:ind w:left="720" w:hanging="360"/>
+      </w:pPr>
+      <w:rPr>
+        <w:rFonts w:ascii="Symbol" w:hAnsi="Symbol" w:hint="default"/>
+        <w:sz w:val="20"/>
+      </w:rPr>
+    </w:lvl>
+    <w:lvl w:ilvl="1" w:tentative="1">
+      <w:start w:val="1"/>
+      <w:numFmt w:val="bullet"/>
+      <w:lvlText w:val="o"/>
+      <w:lvlJc w:val="left"/>
+      <w:pPr>
+        <w:tabs>
+          <w:tab w:val="num" w:pos="1440"/>
+        </w:tabs>
+        <w:ind w:left="1440" w:hanging="360"/>
+      </w:pPr>
+      <w:rPr>
+        <w:rFonts w:ascii="Courier New" w:hAnsi="Courier New" w:hint="default"/>
+        <w:sz w:val="20"/>
+      </w:rPr>
+    </w:lvl>
+    <w:lvl w:ilvl="2" w:tentative="1">
+      <w:start w:val="1"/>
+      <w:numFmt w:val="bullet"/>
+      <w:lvlText w:val=""/>
+      <w:lvlJc w:val="left"/>
+      <w:pPr>
+        <w:tabs>
+          <w:tab w:val="num" w:pos="2160"/>
+        </w:tabs>
+        <w:ind w:left="2160" w:hanging="360"/>
+      </w:pPr>
+      <w:rPr>
+        <w:rFonts w:ascii="Wingdings" w:hAnsi="Wingdings" w:hint="default"/>
+        <w:sz w:val="20"/>
+      </w:rPr>
+    </w:lvl>
+    <w:lvl w:ilvl="3" w:tentative="1">
+      <w:start w:val="1"/>
+      <w:numFmt w:val="bullet"/>
+      <w:lvlText w:val=""/>
+      <w:lvlJc w:val="left"/>
+      <w:pPr>
+        <w:tabs>
+          <w:tab w:val="num" w:pos="2880"/>
+        </w:tabs>
+        <w:ind w:left="2880" w:hanging="360"/>
+      </w:pPr>
+      <w:rPr>
+        <w:rFonts w:ascii="Wingdings" w:hAnsi="Wingdings" w:hint="default"/>
+        <w:sz w:val="20"/>
+      </w:rPr>
+    </w:lvl>
+    <w:lvl w:ilvl="4" w:tentative="1">
+      <w:start w:val="1"/>
+      <w:numFmt w:val="bullet"/>
+      <w:lvlText w:val=""/>
+      <w:lvlJc w:val="left"/>
+      <w:pPr>
+        <w:tabs>
+          <w:tab w:val="num" w:pos="3600"/>
+        </w:tabs>
+        <w:ind w:left="3600" w:hanging="360"/>
+      </w:pPr>
+      <w:rPr>
+        <w:rFonts w:ascii="Wingdings" w:hAnsi="Wingdings" w:hint="default"/>
+        <w:sz w:val="20"/>
+      </w:rPr>
+    </w:lvl>
+    <w:lvl w:ilvl="5" w:tentative="1">
+      <w:start w:val="1"/>
+      <w:numFmt w:val="bullet"/>
+      <w:lvlText w:val=""/>
+      <w:lvlJc w:val="left"/>
+      <w:pPr>
+        <w:tabs>
+          <w:tab w:val="num" w:pos="4320"/>
+        </w:tabs>
+        <w:ind w:left="4320" w:hanging="360"/>
+      </w:pPr>
+      <w:rPr>
+        <w:rFonts w:ascii="Wingdings" w:hAnsi="Wingdings" w:hint="default"/>
+        <w:sz w:val="20"/>
+      </w:rPr>
+    </w:lvl>
+    <w:lvl w:ilvl="6" w:tentative="1">
+      <w:start w:val="1"/>
+      <w:numFmt w:val="bullet"/>
+      <w:lvlText w:val=""/>
+      <w:lvlJc w:val="left"/>
+      <w:pPr>
+        <w:tabs>
+          <w:tab w:val="num" w:pos="5040"/>
+        </w:tabs>
+        <w:ind w:left="5040" w:hanging="360"/>
+      </w:pPr>
+      <w:rPr>
+        <w:rFonts w:ascii="Wingdings" w:hAnsi="Wingdings" w:hint="default"/>
+        <w:sz w:val="20"/>
+      </w:rPr>
+    </w:lvl>
+    <w:lvl w:ilvl="7" w:tentative="1">
+      <w:start w:val="1"/>
+      <w:numFmt w:val="bullet"/>
+      <w:lvlText w:val=""/>
+      <w:lvlJc w:val="left"/>
+      <w:pPr>
+        <w:tabs>
+          <w:tab w:val="num" w:pos="5760"/>
+        </w:tabs>
+        <w:ind w:left="5760" w:hanging="360"/>
+      </w:pPr>
+      <w:rPr>
+        <w:rFonts w:ascii="Wingdings" w:hAnsi="Wingdings" w:hint="default"/>
+        <w:sz w:val="20"/>
+      </w:rPr>
+    </w:lvl>
+    <w:lvl w:ilvl="8" w:tentative="1">
+      <w:start w:val="1"/>
+      <w:numFmt w:val="bullet"/>
+      <w:lvlText w:val=""/>
+      <w:lvlJc w:val="left"/>
+      <w:pPr>
+        <w:tabs>
+          <w:tab w:val="num" w:pos="6480"/>
+        </w:tabs>
+        <w:ind w:left="6480" w:hanging="360"/>
+      </w:pPr>
+      <w:rPr>
+        <w:rFonts w:ascii="Wingdings" w:hAnsi="Wingdings" w:hint="default"/>
+        <w:sz w:val="20"/>
+      </w:rPr>
+    </w:lvl>
+  </w:abstractNum>
+  <w:abstractNum w:abstractNumId="4">
+    <w:nsid w:val="3FF27015"/>
+    <w:multiLevelType w:val="multilevel"/>
+    <w:tmpl w:val="374CC11E"/>
+    <w:lvl w:ilvl="0">
+      <w:start w:val="1"/>
+      <w:numFmt w:val="bullet"/>
+      <w:lvlText w:val=""/>
+      <w:lvlJc w:val="left"/>
+      <w:pPr>
+        <w:tabs>
+          <w:tab w:val="num" w:pos="720"/>
+        </w:tabs>
+        <w:ind w:left="720" w:hanging="360"/>
+      </w:pPr>
+      <w:rPr>
+        <w:rFonts w:ascii="Symbol" w:hAnsi="Symbol" w:hint="default"/>
+        <w:sz w:val="20"/>
+      </w:rPr>
+    </w:lvl>
+    <w:lvl w:ilvl="1">
+      <w:start w:val="1"/>
+      <w:numFmt w:val="bullet"/>
+      <w:lvlText w:val="o"/>
+      <w:lvlJc w:val="left"/>
+      <w:pPr>
+        <w:tabs>
+          <w:tab w:val="num" w:pos="1440"/>
+        </w:tabs>
+        <w:ind w:left="1440" w:hanging="360"/>
+      </w:pPr>
+      <w:rPr>
+        <w:rFonts w:ascii="Courier New" w:hAnsi="Courier New" w:hint="default"/>
+        <w:sz w:val="20"/>
+      </w:rPr>
+    </w:lvl>
+    <w:lvl w:ilvl="2" w:tentative="1">
+      <w:start w:val="1"/>
+      <w:numFmt w:val="bullet"/>
+      <w:lvlText w:val=""/>
+      <w:lvlJc w:val="left"/>
+      <w:pPr>
+        <w:tabs>
+          <w:tab w:val="num" w:pos="2160"/>
+        </w:tabs>
+        <w:ind w:left="2160" w:hanging="360"/>
+      </w:pPr>
+      <w:rPr>
+        <w:rFonts w:ascii="Wingdings" w:hAnsi="Wingdings" w:hint="default"/>
+        <w:sz w:val="20"/>
+      </w:rPr>
+    </w:lvl>
+    <w:lvl w:ilvl="3" w:tentative="1">
+      <w:start w:val="1"/>
+      <w:numFmt w:val="bullet"/>
+      <w:lvlText w:val=""/>
+      <w:lvlJc w:val="left"/>
+      <w:pPr>
+        <w:tabs>
+          <w:tab w:val="num" w:pos="2880"/>
+        </w:tabs>
+        <w:ind w:left="2880" w:hanging="360"/>
+      </w:pPr>
+      <w:rPr>
+        <w:rFonts w:ascii="Wingdings" w:hAnsi="Wingdings" w:hint="default"/>
+        <w:sz w:val="20"/>
+      </w:rPr>
+    </w:lvl>
+    <w:lvl w:ilvl="4" w:tentative="1">
+      <w:start w:val="1"/>
+      <w:numFmt w:val="bullet"/>
+      <w:lvlText w:val=""/>
+      <w:lvlJc w:val="left"/>
+      <w:pPr>
+        <w:tabs>
+          <w:tab w:val="num" w:pos="3600"/>
+        </w:tabs>
+        <w:ind w:left="3600" w:hanging="360"/>
+      </w:pPr>
+      <w:rPr>
+        <w:rFonts w:ascii="Wingdings" w:hAnsi="Wingdings" w:hint="default"/>
+        <w:sz w:val="20"/>
+      </w:rPr>
+    </w:lvl>
+    <w:lvl w:ilvl="5" w:tentative="1">
+      <w:start w:val="1"/>
+      <w:numFmt w:val="bullet"/>
+      <w:lvlText w:val=""/>
+      <w:lvlJc w:val="left"/>
+      <w:pPr>
+        <w:tabs>
+          <w:tab w:val="num" w:pos="4320"/>
+        </w:tabs>
+        <w:ind w:left="4320" w:hanging="360"/>
+      </w:pPr>
+      <w:rPr>
+        <w:rFonts w:ascii="Wingdings" w:hAnsi="Wingdings" w:hint="default"/>
+        <w:sz w:val="20"/>
+      </w:rPr>
+    </w:lvl>
+    <w:lvl w:ilvl="6" w:tentative="1">
+      <w:start w:val="1"/>
+      <w:numFmt w:val="bullet"/>
+      <w:lvlText w:val=""/>
+      <w:lvlJc w:val="left"/>
+      <w:pPr>
+        <w:tabs>
+          <w:tab w:val="num" w:pos="5040"/>
+        </w:tabs>
+        <w:ind w:left="5040" w:hanging="360"/>
+      </w:pPr>
+      <w:rPr>
+        <w:rFonts w:ascii="Wingdings" w:hAnsi="Wingdings" w:hint="default"/>
+        <w:sz w:val="20"/>
+      </w:rPr>
+    </w:lvl>
+    <w:lvl w:ilvl="7" w:tentative="1">
+      <w:start w:val="1"/>
+      <w:numFmt w:val="bullet"/>
+      <w:lvlText w:val=""/>
+      <w:lvlJc w:val="left"/>
+      <w:pPr>
+        <w:tabs>
+          <w:tab w:val="num" w:pos="5760"/>
+        </w:tabs>
+        <w:ind w:left="5760" w:hanging="360"/>
+      </w:pPr>
+      <w:rPr>
+        <w:rFonts w:ascii="Wingdings" w:hAnsi="Wingdings" w:hint="default"/>
+        <w:sz w:val="20"/>
+      </w:rPr>
+    </w:lvl>
+    <w:lvl w:ilvl="8" w:tentative="1">
+      <w:start w:val="1"/>
+      <w:numFmt w:val="bullet"/>
+      <w:lvlText w:val=""/>
+      <w:lvlJc w:val="left"/>
+      <w:pPr>
+        <w:tabs>
+          <w:tab w:val="num" w:pos="6480"/>
+        </w:tabs>
+        <w:ind w:left="6480" w:hanging="360"/>
+      </w:pPr>
+      <w:rPr>
+        <w:rFonts w:ascii="Wingdings" w:hAnsi="Wingdings" w:hint="default"/>
+        <w:sz w:val="20"/>
+      </w:rPr>
+    </w:lvl>
+  </w:abstractNum>
+  <w:abstractNum w:abstractNumId="5">
+    <w:nsid w:val="40EF5DD5"/>
+    <w:multiLevelType w:val="hybridMultilevel"/>
+    <w:tmpl w:val="141A7086"/>
+    <w:lvl w:ilvl="0" w:tplc="04090001">
+      <w:start w:val="1"/>
+      <w:numFmt w:val="bullet"/>
+      <w:lvlText w:val=""/>
+      <w:lvlJc w:val="left"/>
+      <w:pPr>
+        <w:ind w:left="720" w:hanging="360"/>
+      </w:pPr>
+      <w:rPr>
+        <w:rFonts w:ascii="Symbol" w:hAnsi="Symbol" w:hint="default"/>
+      </w:rPr>
+    </w:lvl>
+    <w:lvl w:ilvl="1" w:tplc="04090003" w:tentative="1">
+      <w:start w:val="1"/>
+      <w:numFmt w:val="bullet"/>
+      <w:lvlText w:val="o"/>
+      <w:lvlJc w:val="left"/>
+      <w:pPr>
+        <w:ind w:left="1440" w:hanging="360"/>
+      </w:pPr>
+      <w:rPr>
+        <w:rFonts w:ascii="Courier New" w:hAnsi="Courier New" w:hint="default"/>
+      </w:rPr>
+    </w:lvl>
+    <w:lvl w:ilvl="2" w:tplc="04090005" w:tentative="1">
+      <w:start w:val="1"/>
+      <w:numFmt w:val="bullet"/>
+      <w:lvlText w:val=""/>
+      <w:lvlJc w:val="left"/>
+      <w:pPr>
+        <w:ind w:left="2160" w:hanging="360"/>
+      </w:pPr>
+      <w:rPr>
+        <w:rFonts w:ascii="Wingdings" w:hAnsi="Wingdings" w:hint="default"/>
+      </w:rPr>
+    </w:lvl>
+    <w:lvl w:ilvl="3" w:tplc="04090001" w:tentative="1">
+      <w:start w:val="1"/>
+      <w:numFmt w:val="bullet"/>
+      <w:lvlText w:val=""/>
+      <w:lvlJc w:val="left"/>
+      <w:pPr>
+        <w:ind w:left="2880" w:hanging="360"/>
+      </w:pPr>
+      <w:rPr>
+        <w:rFonts w:ascii="Symbol" w:hAnsi="Symbol" w:hint="default"/>
+      </w:rPr>
+    </w:lvl>
+    <w:lvl w:ilvl="4" w:tplc="04090003" w:tentative="1">
+      <w:start w:val="1"/>
+      <w:numFmt w:val="bullet"/>
+      <w:lvlText w:val="o"/>
+      <w:lvlJc w:val="left"/>
+      <w:pPr>
+        <w:ind w:left="3600" w:hanging="360"/>
+      </w:pPr>
+      <w:rPr>
+        <w:rFonts w:ascii="Courier New" w:hAnsi="Courier New" w:hint="default"/>
+      </w:rPr>
+    </w:lvl>
+    <w:lvl w:ilvl="5" w:tplc="04090005" w:tentative="1">
+      <w:start w:val="1"/>
+      <w:numFmt w:val="bullet"/>
+      <w:lvlText w:val=""/>
+      <w:lvlJc w:val="left"/>
+      <w:pPr>
+        <w:ind w:left="4320" w:hanging="360"/>
+      </w:pPr>
+      <w:rPr>
+        <w:rFonts w:ascii="Wingdings" w:hAnsi="Wingdings" w:hint="default"/>
+      </w:rPr>
+    </w:lvl>
+    <w:lvl w:ilvl="6" w:tplc="04090001" w:tentative="1">
+      <w:start w:val="1"/>
+      <w:numFmt w:val="bullet"/>
+      <w:lvlText w:val=""/>
+      <w:lvlJc w:val="left"/>
+      <w:pPr>
+        <w:ind w:left="5040" w:hanging="360"/>
+      </w:pPr>
+      <w:rPr>
+        <w:rFonts w:ascii="Symbol" w:hAnsi="Symbol" w:hint="default"/>
+      </w:rPr>
+    </w:lvl>
+    <w:lvl w:ilvl="7" w:tplc="04090003" w:tentative="1">
+      <w:start w:val="1"/>
+      <w:numFmt w:val="bullet"/>
+      <w:lvlText w:val="o"/>
+      <w:lvlJc w:val="left"/>
+      <w:pPr>
+        <w:ind w:left="5760" w:hanging="360"/>
+      </w:pPr>
+      <w:rPr>
+        <w:rFonts w:ascii="Courier New" w:hAnsi="Courier New" w:hint="default"/>
+      </w:rPr>
+    </w:lvl>
+    <w:lvl w:ilvl="8" w:tplc="04090005" w:tentative="1">
+      <w:start w:val="1"/>
+      <w:numFmt w:val="bullet"/>
+      <w:lvlText w:val=""/>
+      <w:lvlJc w:val="left"/>
+      <w:pPr>
+        <w:ind w:left="6480" w:hanging="360"/>
+      </w:pPr>
+      <w:rPr>
+        <w:rFonts w:ascii="Wingdings" w:hAnsi="Wingdings" w:hint="default"/>
+      </w:rPr>
+    </w:lvl>
+  </w:abstractNum>
+  <w:abstractNum w:abstractNumId="6">
+    <w:nsid w:val="7BE67FA9"/>
+    <w:multiLevelType w:val="multilevel"/>
+    <w:tmpl w:val="929E48A6"/>
+    <w:lvl w:ilvl="0">
+      <w:start w:val="1"/>
+      <w:numFmt w:val="bullet"/>
+      <w:lvlText w:val=""/>
+      <w:lvlJc w:val="left"/>
+      <w:pPr>
+        <w:tabs>
+          <w:tab w:val="num" w:pos="720"/>
+        </w:tabs>
+        <w:ind w:left="720" w:hanging="360"/>
+      </w:pPr>
+      <w:rPr>
+        <w:rFonts w:ascii="Symbol" w:hAnsi="Symbol" w:hint="default"/>
+        <w:sz w:val="20"/>
+      </w:rPr>
+    </w:lvl>
+    <w:lvl w:ilvl="1" w:tentative="1">
+      <w:start w:val="1"/>
+      <w:numFmt w:val="bullet"/>
+      <w:lvlText w:val="o"/>
+      <w:lvlJc w:val="left"/>
+      <w:pPr>
+        <w:tabs>
+          <w:tab w:val="num" w:pos="1440"/>
+        </w:tabs>
+        <w:ind w:left="1440" w:hanging="360"/>
+      </w:pPr>
+      <w:rPr>
+        <w:rFonts w:ascii="Courier New" w:hAnsi="Courier New" w:hint="default"/>
+        <w:sz w:val="20"/>
+      </w:rPr>
+    </w:lvl>
+    <w:lvl w:ilvl="2" w:tentative="1">
+      <w:start w:val="1"/>
+      <w:numFmt w:val="bullet"/>
+      <w:lvlText w:val=""/>
+      <w:lvlJc w:val="left"/>
+      <w:pPr>
+        <w:tabs>
+          <w:tab w:val="num" w:pos="2160"/>
+        </w:tabs>
+        <w:ind w:left="2160" w:hanging="360"/>
+      </w:pPr>
+      <w:rPr>
+        <w:rFonts w:ascii="Wingdings" w:hAnsi="Wingdings" w:hint="default"/>
+        <w:sz w:val="20"/>
+      </w:rPr>
+    </w:lvl>
+    <w:lvl w:ilvl="3" w:tentative="1">
+      <w:start w:val="1"/>
+      <w:numFmt w:val="bullet"/>
+      <w:lvlText w:val=""/>
+      <w:lvlJc w:val="left"/>
+      <w:pPr>
+        <w:tabs>
+          <w:tab w:val="num" w:pos="2880"/>
+        </w:tabs>
+        <w:ind w:left="2880" w:hanging="360"/>
+      </w:pPr>
+      <w:rPr>
+        <w:rFonts w:ascii="Wingdings" w:hAnsi="Wingdings" w:hint="default"/>
+        <w:sz w:val="20"/>
+      </w:rPr>
+    </w:lvl>
+    <w:lvl w:ilvl="4" w:tentative="1">
+      <w:start w:val="1"/>
+      <w:numFmt w:val="bullet"/>
+      <w:lvlText w:val=""/>
+      <w:lvlJc w:val="left"/>
+      <w:pPr>
+        <w:tabs>
+          <w:tab w:val="num" w:pos="3600"/>
+        </w:tabs>
+        <w:ind w:left="3600" w:hanging="360"/>
+      </w:pPr>
+      <w:rPr>
+        <w:rFonts w:ascii="Wingdings" w:hAnsi="Wingdings" w:hint="default"/>
+        <w:sz w:val="20"/>
+      </w:rPr>
+    </w:lvl>
+    <w:lvl w:ilvl="5" w:tentative="1">
+      <w:start w:val="1"/>
+      <w:numFmt w:val="bullet"/>
+      <w:lvlText w:val=""/>
+      <w:lvlJc w:val="left"/>
+      <w:pPr>
+        <w:tabs>
+          <w:tab w:val="num" w:pos="4320"/>
+        </w:tabs>
+        <w:ind w:left="4320" w:hanging="360"/>
+      </w:pPr>
+      <w:rPr>
+        <w:rFonts w:ascii="Wingdings" w:hAnsi="Wingdings" w:hint="default"/>
+        <w:sz w:val="20"/>
+      </w:rPr>
+    </w:lvl>
+    <w:lvl w:ilvl="6" w:tentative="1">
+      <w:start w:val="1"/>
+      <w:numFmt w:val="bullet"/>
+      <w:lvlText w:val=""/>
+      <w:lvlJc w:val="left"/>
+      <w:pPr>
+        <w:tabs>
+          <w:tab w:val="num" w:pos="5040"/>
+        </w:tabs>
+        <w:ind w:left="5040" w:hanging="360"/>
+      </w:pPr>
+      <w:rPr>
+        <w:rFonts w:ascii="Wingdings" w:hAnsi="Wingdings" w:hint="default"/>
+        <w:sz w:val="20"/>
+      </w:rPr>
+    </w:lvl>
+    <w:lvl w:ilvl="7" w:tentative="1">
+      <w:start w:val="1"/>
+      <w:numFmt w:val="bullet"/>
+      <w:lvlText w:val=""/>
+      <w:lvlJc w:val="left"/>
+      <w:pPr>
+        <w:tabs>
+          <w:tab w:val="num" w:pos="5760"/>
+        </w:tabs>
+        <w:ind w:left="5760" w:hanging="360"/>
+      </w:pPr>
+      <w:rPr>
+        <w:rFonts w:ascii="Wingdings" w:hAnsi="Wingdings" w:hint="default"/>
+        <w:sz w:val="20"/>
+      </w:rPr>
+    </w:lvl>
+    <w:lvl w:ilvl="8" w:tentative="1">
+      <w:start w:val="1"/>
+      <w:numFmt w:val="bullet"/>
+      <w:lvlText w:val=""/>
+      <w:lvlJc w:val="left"/>
+      <w:pPr>
+        <w:tabs>
+          <w:tab w:val="num" w:pos="6480"/>
+        </w:tabs>
+        <w:ind w:left="6480" w:hanging="360"/>
+      </w:pPr>
+      <w:rPr>
+        <w:rFonts w:ascii="Wingdings" w:hAnsi="Wingdings" w:hint="default"/>
+        <w:sz w:val="20"/>
+      </w:rPr>
+    </w:lvl>
+  </w:abstractNum>
   <w:num w:numId="1">
-    <w:abstractNumId w:val="0"/>
+    <w:abstractNumId w:val="1"/>
   </w:num>
   <w:num w:numId="2">
-    <w:abstractNumId w:val="1"/>
+    <w:abstractNumId w:val="2"/>
+  </w:num>
+  <w:num w:numId="3">
+    <w:abstractNumId w:val="5"/>
+  </w:num>
+  <w:num w:numId="4">
+    <w:abstractNumId w:val="6"/>
+  </w:num>
+  <w:num w:numId="5">
+    <w:abstractNumId w:val="4"/>
+  </w:num>
+  <w:num w:numId="6">
+    <w:abstractNumId w:val="3"/>
+  </w:num>
+  <w:num w:numId="7">
+    <w:abstractNumId w:val="0"/>
   </w:num>
 </w:numbering>
 </file>
@@ -2200,7 +3834,7 @@
 </file>
 
 <file path=customXml/itemProps1.xml><?xml version="1.0" encoding="utf-8"?>
-<ds:datastoreItem xmlns:ds="http://schemas.openxmlformats.org/officeDocument/2006/customXml" ds:itemID="{9D56D6B2-71B0-AA4F-A792-212441D86187}">
+<ds:datastoreItem xmlns:ds="http://schemas.openxmlformats.org/officeDocument/2006/customXml" ds:itemID="{B344E930-23DC-5140-8E90-79758CFBA674}">
   <ds:schemaRefs>
     <ds:schemaRef ds:uri="http://schemas.openxmlformats.org/officeDocument/2006/bibliography"/>
   </ds:schemaRefs>

</xml_diff>